<commit_message>
Final SOund Cleanup / Add Go To Test Room For DNA
Corrected the rest of items that are wrong on sound
</commit_message>
<xml_diff>
--- a/Task List.docx
+++ b/Task List.docx
@@ -9,6 +9,16 @@
       <w:r>
         <w:t xml:space="preserve">Task List </w:t>
       </w:r>
+    </w:p>
+    <w:p>
+      <w:pPr>
+        <w:jc w:val="center"/>
+      </w:pPr>
+      <w:r>
+        <w:t>Make Scorcher Code Universal in the step event for Scorcher</w:t>
+      </w:r>
+      <w:bookmarkStart w:id="0" w:name="_GoBack"/>
+      <w:bookmarkEnd w:id="0"/>
     </w:p>
     <w:p>
       <w:r>
@@ -107,8 +117,6 @@
           </wp:inline>
         </w:drawing>
       </w:r>
-      <w:bookmarkStart w:id="0" w:name="_GoBack"/>
-      <w:bookmarkEnd w:id="0"/>
     </w:p>
     <w:sectPr>
       <w:pgSz w:w="12240" w:h="15840"/>

</xml_diff>